<commit_message>
updated proposal doc based on sevis comments
</commit_message>
<xml_diff>
--- a/project1_proposal.docx
+++ b/project1_proposal.docx
@@ -28,16 +28,7 @@
           <w:sz w:val="28"/>
           <w:szCs w:val="28"/>
         </w:rPr>
-        <w:t>Types of Cybersecurity Attacks</w:t>
-      </w:r>
-      <w:r>
-        <w:rPr>
-          <w:b/>
-          <w:bCs/>
-          <w:sz w:val="28"/>
-          <w:szCs w:val="28"/>
-        </w:rPr>
-        <w:t xml:space="preserve"> on Credit Cards</w:t>
+        <w:t>Credit Card Fraud</w:t>
       </w:r>
     </w:p>
     <w:p>
@@ -88,7 +79,7 @@
         <w:t xml:space="preserve">credit card </w:t>
       </w:r>
       <w:r>
-        <w:t>cybersecurity attack</w:t>
+        <w:t>fraud</w:t>
       </w:r>
       <w:r>
         <w:t xml:space="preserve"> data to measure the level of impact across various demographics</w:t>
@@ -134,13 +125,61 @@
         </w:numPr>
       </w:pPr>
       <w:r>
-        <w:t>Which credit card companies have the most cards hacked</w:t>
-      </w:r>
-      <w:r>
-        <w:t xml:space="preserve"> on average</w:t>
-      </w:r>
-      <w:r>
-        <w:t>?</w:t>
+        <w:t>How does geography affect fraudulent transactions?</w:t>
+      </w:r>
+    </w:p>
+    <w:p>
+      <w:pPr>
+        <w:pStyle w:val="ListParagraph"/>
+        <w:numPr>
+          <w:ilvl w:val="1"/>
+          <w:numId w:val="1"/>
+        </w:numPr>
+      </w:pPr>
+      <w:r>
+        <w:t>Transaction location map</w:t>
+      </w:r>
+    </w:p>
+    <w:p>
+      <w:pPr>
+        <w:pStyle w:val="ListParagraph"/>
+        <w:numPr>
+          <w:ilvl w:val="1"/>
+          <w:numId w:val="1"/>
+        </w:numPr>
+      </w:pPr>
+      <w:r>
+        <w:t>Victim location</w:t>
+      </w:r>
+      <w:r>
+        <w:t xml:space="preserve"> map</w:t>
+      </w:r>
+    </w:p>
+    <w:p>
+      <w:pPr>
+        <w:pStyle w:val="ListParagraph"/>
+        <w:numPr>
+          <w:ilvl w:val="1"/>
+          <w:numId w:val="1"/>
+        </w:numPr>
+      </w:pPr>
+      <w:r>
+        <w:t xml:space="preserve">Distance between merchant </w:t>
+      </w:r>
+      <w:r>
+        <w:t>and victim</w:t>
+      </w:r>
+    </w:p>
+    <w:p>
+      <w:pPr>
+        <w:pStyle w:val="ListParagraph"/>
+        <w:numPr>
+          <w:ilvl w:val="1"/>
+          <w:numId w:val="1"/>
+        </w:numPr>
+      </w:pPr>
+      <w:r>
+        <w:t>Rural, urban, suburb</w:t>
       </w:r>
     </w:p>
     <w:p>
@@ -152,19 +191,34 @@
         </w:numPr>
       </w:pPr>
       <w:r>
-        <w:t xml:space="preserve">What is </w:t>
-      </w:r>
-      <w:r>
-        <w:t>the range</w:t>
-      </w:r>
-      <w:r>
-        <w:t xml:space="preserve"> of </w:t>
-      </w:r>
-      <w:r>
-        <w:t xml:space="preserve">financial </w:t>
-      </w:r>
-      <w:r>
-        <w:t>loss across various industries/ companies?</w:t>
+        <w:t>How does victim demographic impact the frequency of fraudulent transactions?</w:t>
+      </w:r>
+    </w:p>
+    <w:p>
+      <w:pPr>
+        <w:pStyle w:val="ListParagraph"/>
+        <w:numPr>
+          <w:ilvl w:val="1"/>
+          <w:numId w:val="1"/>
+        </w:numPr>
+      </w:pPr>
+      <w:r>
+        <w:t>Gender</w:t>
+      </w:r>
+    </w:p>
+    <w:p>
+      <w:pPr>
+        <w:pStyle w:val="ListParagraph"/>
+        <w:numPr>
+          <w:ilvl w:val="1"/>
+          <w:numId w:val="1"/>
+        </w:numPr>
+      </w:pPr>
+      <w:r>
+        <w:t>Age</w:t>
+      </w:r>
+      <w:r>
+        <w:t xml:space="preserve"> – generation breakdown</w:t>
       </w:r>
     </w:p>
     <w:p>
@@ -176,7 +230,31 @@
         </w:numPr>
       </w:pPr>
       <w:r>
-        <w:t>What is the most common country of origin for attacks? Will show geographic heat map of countries of origin.</w:t>
+        <w:t>How is the frequency of fraudulent transactions impacted by merchant category?</w:t>
+      </w:r>
+    </w:p>
+    <w:p>
+      <w:pPr>
+        <w:pStyle w:val="ListParagraph"/>
+        <w:numPr>
+          <w:ilvl w:val="1"/>
+          <w:numId w:val="1"/>
+        </w:numPr>
+      </w:pPr>
+      <w:r>
+        <w:t>Which category has highest amount?</w:t>
+      </w:r>
+    </w:p>
+    <w:p>
+      <w:pPr>
+        <w:pStyle w:val="ListParagraph"/>
+        <w:numPr>
+          <w:ilvl w:val="1"/>
+          <w:numId w:val="1"/>
+        </w:numPr>
+      </w:pPr>
+      <w:r>
+        <w:t>Which category has highest frequency?</w:t>
       </w:r>
     </w:p>
     <w:p>
@@ -188,58 +266,37 @@
         </w:numPr>
       </w:pPr>
       <w:r>
-        <w:t>What is the most common country for victims? Will show geographic heat map of victim locations.</w:t>
-      </w:r>
-    </w:p>
-    <w:p>
-      <w:pPr>
-        <w:pStyle w:val="ListParagraph"/>
-        <w:numPr>
-          <w:ilvl w:val="0"/>
+        <w:t>How does timing impact frequency</w:t>
+      </w:r>
+      <w:r>
+        <w:t xml:space="preserve"> of fraudulent transactions</w:t>
+      </w:r>
+      <w:r>
+        <w:t>?</w:t>
+      </w:r>
+    </w:p>
+    <w:p>
+      <w:pPr>
+        <w:pStyle w:val="ListParagraph"/>
+        <w:numPr>
+          <w:ilvl w:val="1"/>
           <w:numId w:val="1"/>
         </w:numPr>
       </w:pPr>
       <w:r>
-        <w:t>What is the average age of victims?</w:t>
-      </w:r>
-    </w:p>
-    <w:p>
-      <w:pPr>
-        <w:pStyle w:val="ListParagraph"/>
-        <w:numPr>
-          <w:ilvl w:val="0"/>
+        <w:t>Breakdown by month</w:t>
+      </w:r>
+    </w:p>
+    <w:p>
+      <w:pPr>
+        <w:pStyle w:val="ListParagraph"/>
+        <w:numPr>
+          <w:ilvl w:val="1"/>
           <w:numId w:val="1"/>
         </w:numPr>
       </w:pPr>
       <w:r>
-        <w:t>What is the most common/ most successful malware type, on average?</w:t>
-      </w:r>
-    </w:p>
-    <w:p>
-      <w:pPr>
-        <w:pStyle w:val="ListParagraph"/>
-        <w:numPr>
-          <w:ilvl w:val="0"/>
-          <w:numId w:val="1"/>
-        </w:numPr>
-      </w:pPr>
-      <w:r>
-        <w:t xml:space="preserve">What, if any, correlation exists between victim age </w:t>
-      </w:r>
-      <w:r>
-        <w:t>and malware type?</w:t>
-      </w:r>
-    </w:p>
-    <w:p>
-      <w:pPr>
-        <w:pStyle w:val="ListParagraph"/>
-        <w:numPr>
-          <w:ilvl w:val="0"/>
-          <w:numId w:val="1"/>
-        </w:numPr>
-      </w:pPr>
-      <w:r>
-        <w:t>What, if any, correlation exists between the credit card companies and financial loss?</w:t>
+        <w:t>Breakdown by time of day</w:t>
       </w:r>
     </w:p>
     <w:p/>
@@ -255,7 +312,7 @@
           <w:b/>
           <w:bCs/>
         </w:rPr>
-        <w:t xml:space="preserve">Datasets to be </w:t>
+        <w:t xml:space="preserve">Dataset to be </w:t>
       </w:r>
       <w:proofErr w:type="gramStart"/>
       <w:r>
@@ -275,17 +332,12 @@
           <w:numId w:val="3"/>
         </w:numPr>
       </w:pPr>
-      <w:hyperlink r:id="rId5" w:tgtFrame="_blank" w:history="1">
+      <w:hyperlink r:id="rId5" w:history="1">
         <w:r>
           <w:rPr>
             <w:rStyle w:val="Hyperlink"/>
-            <w:rFonts w:ascii="Arial" w:hAnsi="Arial" w:cs="Arial"/>
-            <w:sz w:val="23"/>
-            <w:szCs w:val="23"/>
-            <w:u w:val="none"/>
-            <w:shd w:val="clear" w:color="auto" w:fill="F8F8F8"/>
           </w:rPr>
-          <w:t>https://www.kaggle.com/datasets/teamincribo/credit-card-fraud</w:t>
+          <w:t>https://www.kaggle.com/datasets/kartik2112/fraud-detection</w:t>
         </w:r>
       </w:hyperlink>
     </w:p>
@@ -302,7 +354,7 @@
           <w:rPr>
             <w:rStyle w:val="Hyperlink"/>
           </w:rPr>
-          <w:t>https://www.consumerfinance.gov/data-research/consumer-complaints/</w:t>
+          <w:t>https://vuvirtdatapt1-gwb5267.slack.com/files/U065F114FM2/F06CZRFCHLJ/credit_card_fraud.csv</w:t>
         </w:r>
       </w:hyperlink>
     </w:p>
@@ -310,29 +362,15 @@
       <w:pPr>
         <w:pStyle w:val="ListParagraph"/>
         <w:numPr>
-          <w:ilvl w:val="0"/>
+          <w:ilvl w:val="1"/>
           <w:numId w:val="3"/>
         </w:numPr>
       </w:pPr>
-      <w:hyperlink r:id="rId7" w:history="1">
-        <w:r>
-          <w:rPr>
-            <w:rStyle w:val="Hyperlink"/>
-          </w:rPr>
-          <w:t>https://github.com/Virus-Samples/Malware-Sample-Sources</w:t>
-        </w:r>
-      </w:hyperlink>
-    </w:p>
-    <w:p>
-      <w:pPr>
-        <w:pStyle w:val="ListParagraph"/>
-        <w:numPr>
-          <w:ilvl w:val="0"/>
-          <w:numId w:val="3"/>
-        </w:numPr>
-      </w:pPr>
-      <w:r>
-        <w:t>More TBD</w:t>
+      <w:r>
+        <w:t xml:space="preserve">Will merge </w:t>
+      </w:r>
+      <w:r>
+        <w:t>datasets by geographic info (state)</w:t>
       </w:r>
     </w:p>
     <w:p/>
@@ -358,47 +396,19 @@
           <w:ilvl w:val="0"/>
           <w:numId w:val="4"/>
         </w:numPr>
-        <w:rPr>
-          <w:b/>
-          <w:bCs/>
-        </w:rPr>
-      </w:pPr>
-      <w:r>
-        <w:rPr>
-          <w:b/>
-          <w:bCs/>
-        </w:rPr>
-        <w:t>All</w:t>
-      </w:r>
-    </w:p>
-    <w:p>
-      <w:pPr>
-        <w:pStyle w:val="ListParagraph"/>
-        <w:numPr>
-          <w:ilvl w:val="1"/>
-          <w:numId w:val="4"/>
-        </w:numPr>
-      </w:pPr>
-      <w:r>
-        <w:t>Research datasets</w:t>
-      </w:r>
-    </w:p>
-    <w:p>
-      <w:pPr>
-        <w:pStyle w:val="ListParagraph"/>
-        <w:numPr>
-          <w:ilvl w:val="1"/>
-          <w:numId w:val="4"/>
-        </w:numPr>
-      </w:pPr>
-      <w:r>
-        <w:t xml:space="preserve">Clean data and perform analysis of </w:t>
-      </w:r>
-      <w:proofErr w:type="gramStart"/>
-      <w:r>
-        <w:t>datasets</w:t>
-      </w:r>
-      <w:proofErr w:type="gramEnd"/>
+      </w:pPr>
+      <w:r>
+        <w:t xml:space="preserve">Data </w:t>
+      </w:r>
+      <w:r>
+        <w:t>m</w:t>
+      </w:r>
+      <w:r>
+        <w:t>ining</w:t>
+      </w:r>
+      <w:r>
+        <w:t xml:space="preserve"> </w:t>
+      </w:r>
     </w:p>
     <w:p>
       <w:pPr>
@@ -407,101 +417,9 @@
           <w:ilvl w:val="0"/>
           <w:numId w:val="4"/>
         </w:numPr>
-        <w:rPr>
-          <w:b/>
-          <w:bCs/>
-        </w:rPr>
-      </w:pPr>
-      <w:r>
-        <w:rPr>
-          <w:b/>
-          <w:bCs/>
-        </w:rPr>
-        <w:t>Kelly</w:t>
-      </w:r>
-    </w:p>
-    <w:p>
-      <w:pPr>
-        <w:pStyle w:val="ListParagraph"/>
-        <w:numPr>
-          <w:ilvl w:val="1"/>
-          <w:numId w:val="4"/>
-        </w:numPr>
-        <w:rPr>
-          <w:b/>
-          <w:bCs/>
-        </w:rPr>
-      </w:pPr>
-      <w:r>
-        <w:rPr>
-          <w:b/>
-          <w:bCs/>
-        </w:rPr>
-        <w:t xml:space="preserve">Owner of </w:t>
-      </w:r>
-      <w:proofErr w:type="spellStart"/>
-      <w:r>
-        <w:rPr>
-          <w:b/>
-          <w:bCs/>
-        </w:rPr>
-        <w:t>github</w:t>
-      </w:r>
-      <w:proofErr w:type="spellEnd"/>
-      <w:r>
-        <w:rPr>
-          <w:b/>
-          <w:bCs/>
-        </w:rPr>
-        <w:t xml:space="preserve"> repo</w:t>
-      </w:r>
-    </w:p>
-    <w:p>
-      <w:pPr>
-        <w:pStyle w:val="ListParagraph"/>
-        <w:numPr>
-          <w:ilvl w:val="1"/>
-          <w:numId w:val="4"/>
-        </w:numPr>
-        <w:rPr>
-          <w:b/>
-          <w:bCs/>
-        </w:rPr>
-      </w:pPr>
-      <w:r>
-        <w:rPr>
-          <w:b/>
-          <w:bCs/>
-        </w:rPr>
-        <w:t xml:space="preserve">Primarily </w:t>
-      </w:r>
-      <w:proofErr w:type="spellStart"/>
-      <w:r>
-        <w:rPr>
-          <w:b/>
-          <w:bCs/>
-        </w:rPr>
-        <w:t>analzying</w:t>
-      </w:r>
-      <w:proofErr w:type="spellEnd"/>
-      <w:r>
-        <w:rPr>
-          <w:b/>
-          <w:bCs/>
-        </w:rPr>
-        <w:t xml:space="preserve">: </w:t>
-      </w:r>
-    </w:p>
-    <w:p>
-      <w:pPr>
-        <w:pStyle w:val="ListParagraph"/>
-        <w:numPr>
-          <w:ilvl w:val="2"/>
-          <w:numId w:val="4"/>
-        </w:numPr>
-      </w:pPr>
-      <w:r>
-        <w:t>What, if any, correlation exists between the credit card companies and financial loss?</w:t>
+      </w:pPr>
+      <w:r>
+        <w:t>Data cleaning</w:t>
       </w:r>
     </w:p>
     <w:p>
@@ -511,61 +429,9 @@
           <w:ilvl w:val="0"/>
           <w:numId w:val="4"/>
         </w:numPr>
-        <w:rPr>
-          <w:b/>
-          <w:bCs/>
-        </w:rPr>
-      </w:pPr>
-      <w:r>
-        <w:rPr>
-          <w:b/>
-          <w:bCs/>
-        </w:rPr>
-        <w:t>Greg</w:t>
-      </w:r>
-    </w:p>
-    <w:p>
-      <w:pPr>
-        <w:pStyle w:val="ListParagraph"/>
-        <w:numPr>
-          <w:ilvl w:val="1"/>
-          <w:numId w:val="4"/>
-        </w:numPr>
-        <w:rPr>
-          <w:b/>
-          <w:bCs/>
-        </w:rPr>
-      </w:pPr>
-      <w:r>
-        <w:rPr>
-          <w:b/>
-          <w:bCs/>
-        </w:rPr>
-        <w:t xml:space="preserve">Primarily analyzing: </w:t>
-      </w:r>
-    </w:p>
-    <w:p>
-      <w:pPr>
-        <w:pStyle w:val="ListParagraph"/>
-        <w:numPr>
-          <w:ilvl w:val="2"/>
-          <w:numId w:val="4"/>
-        </w:numPr>
-      </w:pPr>
-      <w:r>
-        <w:t>What is the most common country of origin for attacks? Will show geographic heat map of countries of origin.</w:t>
-      </w:r>
-    </w:p>
-    <w:p>
-      <w:pPr>
-        <w:pStyle w:val="ListParagraph"/>
-        <w:numPr>
-          <w:ilvl w:val="2"/>
-          <w:numId w:val="4"/>
-        </w:numPr>
-      </w:pPr>
-      <w:r>
-        <w:t>What is the most common country for victims? Will show geographic heat map of victim locations.</w:t>
+      </w:pPr>
+      <w:r>
+        <w:t>Data analysis</w:t>
       </w:r>
     </w:p>
     <w:p>
@@ -575,103 +441,9 @@
           <w:ilvl w:val="0"/>
           <w:numId w:val="4"/>
         </w:numPr>
-        <w:rPr>
-          <w:b/>
-          <w:bCs/>
-        </w:rPr>
-      </w:pPr>
-      <w:r>
-        <w:rPr>
-          <w:b/>
-          <w:bCs/>
-        </w:rPr>
-        <w:lastRenderedPageBreak/>
-        <w:t>Sara</w:t>
-      </w:r>
-    </w:p>
-    <w:p>
-      <w:pPr>
-        <w:pStyle w:val="ListParagraph"/>
-        <w:numPr>
-          <w:ilvl w:val="1"/>
-          <w:numId w:val="4"/>
-        </w:numPr>
-        <w:rPr>
-          <w:b/>
-          <w:bCs/>
-        </w:rPr>
-      </w:pPr>
-      <w:r>
-        <w:rPr>
-          <w:b/>
-          <w:bCs/>
-        </w:rPr>
-        <w:t xml:space="preserve">Will create draft ppt </w:t>
-      </w:r>
-      <w:proofErr w:type="gramStart"/>
-      <w:r>
-        <w:rPr>
-          <w:b/>
-          <w:bCs/>
-        </w:rPr>
-        <w:t>template</w:t>
-      </w:r>
-      <w:proofErr w:type="gramEnd"/>
-    </w:p>
-    <w:p>
-      <w:pPr>
-        <w:pStyle w:val="ListParagraph"/>
-        <w:numPr>
-          <w:ilvl w:val="1"/>
-          <w:numId w:val="4"/>
-        </w:numPr>
-        <w:rPr>
-          <w:b/>
-          <w:bCs/>
-        </w:rPr>
-      </w:pPr>
-      <w:r>
-        <w:rPr>
-          <w:b/>
-          <w:bCs/>
-        </w:rPr>
-        <w:t>Primarily analyzing</w:t>
-      </w:r>
-    </w:p>
-    <w:p>
-      <w:pPr>
-        <w:pStyle w:val="ListParagraph"/>
-        <w:numPr>
-          <w:ilvl w:val="2"/>
-          <w:numId w:val="4"/>
-        </w:numPr>
-      </w:pPr>
-      <w:r>
-        <w:t>What is the average age of victims?</w:t>
-      </w:r>
-    </w:p>
-    <w:p>
-      <w:pPr>
-        <w:pStyle w:val="ListParagraph"/>
-        <w:numPr>
-          <w:ilvl w:val="2"/>
-          <w:numId w:val="4"/>
-        </w:numPr>
-      </w:pPr>
-      <w:r>
-        <w:t>What is the most common/ most successful malware type, on average?</w:t>
-      </w:r>
-    </w:p>
-    <w:p>
-      <w:pPr>
-        <w:pStyle w:val="ListParagraph"/>
-        <w:numPr>
-          <w:ilvl w:val="2"/>
-          <w:numId w:val="4"/>
-        </w:numPr>
-      </w:pPr>
-      <w:r>
-        <w:t>What, if any, correlation exists between victim age and malware type?</w:t>
+      </w:pPr>
+      <w:r>
+        <w:t>Data visualization</w:t>
       </w:r>
     </w:p>
     <w:p>
@@ -681,61 +453,9 @@
           <w:ilvl w:val="0"/>
           <w:numId w:val="4"/>
         </w:numPr>
-        <w:rPr>
-          <w:b/>
-          <w:bCs/>
-        </w:rPr>
-      </w:pPr>
-      <w:r>
-        <w:rPr>
-          <w:b/>
-          <w:bCs/>
-        </w:rPr>
-        <w:t>Cory</w:t>
-      </w:r>
-    </w:p>
-    <w:p>
-      <w:pPr>
-        <w:pStyle w:val="ListParagraph"/>
-        <w:numPr>
-          <w:ilvl w:val="1"/>
-          <w:numId w:val="4"/>
-        </w:numPr>
-        <w:rPr>
-          <w:b/>
-          <w:bCs/>
-        </w:rPr>
-      </w:pPr>
-      <w:r>
-        <w:rPr>
-          <w:b/>
-          <w:bCs/>
-        </w:rPr>
-        <w:t xml:space="preserve">Primarily analyzing: </w:t>
-      </w:r>
-    </w:p>
-    <w:p>
-      <w:pPr>
-        <w:pStyle w:val="ListParagraph"/>
-        <w:numPr>
-          <w:ilvl w:val="2"/>
-          <w:numId w:val="4"/>
-        </w:numPr>
-      </w:pPr>
-      <w:r>
-        <w:t>Which credit card companies have the most cards hacked on average?</w:t>
-      </w:r>
-    </w:p>
-    <w:p>
-      <w:pPr>
-        <w:pStyle w:val="ListParagraph"/>
-        <w:numPr>
-          <w:ilvl w:val="2"/>
-          <w:numId w:val="4"/>
-        </w:numPr>
-      </w:pPr>
-      <w:r>
-        <w:t>What is the range of financial loss across various industries/ companies?</w:t>
+      </w:pPr>
+      <w:r>
+        <w:t>Presentation</w:t>
       </w:r>
     </w:p>
     <w:p>
@@ -889,7 +609,7 @@
         <w:rFonts w:ascii="Symbol" w:hAnsi="Symbol" w:hint="default"/>
       </w:rPr>
     </w:lvl>
-    <w:lvl w:ilvl="1" w:tplc="04090003" w:tentative="1">
+    <w:lvl w:ilvl="1" w:tplc="04090003">
       <w:start w:val="1"/>
       <w:numFmt w:val="bullet"/>
       <w:lvlText w:val="o"/>
@@ -1002,7 +722,7 @@
         <w:rFonts w:ascii="Symbol" w:hAnsi="Symbol" w:hint="default"/>
       </w:rPr>
     </w:lvl>
-    <w:lvl w:ilvl="1" w:tplc="04090003" w:tentative="1">
+    <w:lvl w:ilvl="1" w:tplc="04090003">
       <w:start w:val="1"/>
       <w:numFmt w:val="bullet"/>
       <w:lvlText w:val="o"/>
@@ -1685,6 +1405,18 @@
       <w:shd w:val="clear" w:color="auto" w:fill="E1DFDD"/>
     </w:rPr>
   </w:style>
+  <w:style w:type="character" w:styleId="FollowedHyperlink">
+    <w:name w:val="FollowedHyperlink"/>
+    <w:basedOn w:val="DefaultParagraphFont"/>
+    <w:uiPriority w:val="99"/>
+    <w:semiHidden/>
+    <w:unhideWhenUsed/>
+    <w:rsid w:val="005E6E65"/>
+    <w:rPr>
+      <w:color w:val="954F72" w:themeColor="followedHyperlink"/>
+      <w:u w:val="single"/>
+    </w:rPr>
+  </w:style>
 </w:styles>
 </file>
 

</xml_diff>